<commit_message>
CISC 848 Proposal Presentation - Problem Description done
</commit_message>
<xml_diff>
--- a/CISC848/ProposalReport/CISC848ProjectProposal.docx
+++ b/CISC848/ProposalReport/CISC848ProjectProposal.docx
@@ -1,6 +1,6 @@
 
 <file path=word/document.xml><?xml version="1.0" encoding="utf-8"?>
-<w:document xmlns:wpc="http://schemas.microsoft.com/office/word/2010/wordprocessingCanvas" xmlns:cx="http://schemas.microsoft.com/office/drawing/2014/chartex" xmlns:mc="http://schemas.openxmlformats.org/markup-compatibility/2006" xmlns:o="urn:schemas-microsoft-com:office:office" xmlns:r="http://schemas.openxmlformats.org/officeDocument/2006/relationships" xmlns:m="http://schemas.openxmlformats.org/officeDocument/2006/math" xmlns:v="urn:schemas-microsoft-com:vml" xmlns:wp14="http://schemas.microsoft.com/office/word/2010/wordprocessingDrawing" xmlns:wp="http://schemas.openxmlformats.org/drawingml/2006/wordprocessingDrawing" xmlns:w10="urn:schemas-microsoft-com:office:word" xmlns:w="http://schemas.openxmlformats.org/wordprocessingml/2006/main" xmlns:w14="http://schemas.microsoft.com/office/word/2010/wordml" xmlns:w15="http://schemas.microsoft.com/office/word/2012/wordml" xmlns:w16se="http://schemas.microsoft.com/office/word/2015/wordml/symex" xmlns:wpg="http://schemas.microsoft.com/office/word/2010/wordprocessingGroup" xmlns:wpi="http://schemas.microsoft.com/office/word/2010/wordprocessingInk" xmlns:wne="http://schemas.microsoft.com/office/word/2006/wordml" xmlns:wps="http://schemas.microsoft.com/office/word/2010/wordprocessingShape" mc:Ignorable="w14 w15 w16se wp14">
+<w:document xmlns:wpc="http://schemas.microsoft.com/office/word/2010/wordprocessingCanvas" xmlns:mc="http://schemas.openxmlformats.org/markup-compatibility/2006" xmlns:o="urn:schemas-microsoft-com:office:office" xmlns:r="http://schemas.openxmlformats.org/officeDocument/2006/relationships" xmlns:m="http://schemas.openxmlformats.org/officeDocument/2006/math" xmlns:v="urn:schemas-microsoft-com:vml" xmlns:wp14="http://schemas.microsoft.com/office/word/2010/wordprocessingDrawing" xmlns:wp="http://schemas.openxmlformats.org/drawingml/2006/wordprocessingDrawing" xmlns:w10="urn:schemas-microsoft-com:office:word" xmlns:w="http://schemas.openxmlformats.org/wordprocessingml/2006/main" xmlns:w14="http://schemas.microsoft.com/office/word/2010/wordml" xmlns:w15="http://schemas.microsoft.com/office/word/2012/wordml" xmlns:wpg="http://schemas.microsoft.com/office/word/2010/wordprocessingGroup" xmlns:wpi="http://schemas.microsoft.com/office/word/2010/wordprocessingInk" xmlns:wne="http://schemas.microsoft.com/office/word/2006/wordml" xmlns:wps="http://schemas.microsoft.com/office/word/2010/wordprocessingShape" mc:Ignorable="w14 w15 wp14">
   <w:body>
     <w:p>
       <w:pPr>
@@ -78,54 +78,54 @@
         </w:rPr>
         <w:t>Mohammed Alghamdi</w:t>
       </w:r>
-    </w:p>
-    <w:p>
-      <w:pPr>
-        <w:jc w:val="both"/>
-      </w:pPr>
-    </w:p>
-    <w:p>
-      <w:pPr>
-        <w:spacing w:after="240"/>
-        <w:jc w:val="both"/>
-      </w:pPr>
-      <w:r>
-        <w:rPr>
-          <w:rFonts w:ascii="Times New Roman" w:eastAsia="Times New Roman" w:hAnsi="Times New Roman" w:cs="Times New Roman"/>
-          <w:b/>
-          <w:sz w:val="24"/>
-          <w:szCs w:val="24"/>
-        </w:rPr>
-        <w:t>Introduction</w:t>
-      </w:r>
-    </w:p>
-    <w:p>
-      <w:pPr>
-        <w:spacing w:after="240"/>
-        <w:jc w:val="both"/>
-        <w:rPr>
-          <w:rFonts w:ascii="Times New Roman" w:eastAsia="Times New Roman" w:hAnsi="Times New Roman" w:cs="Times New Roman"/>
-          <w:sz w:val="24"/>
-          <w:szCs w:val="24"/>
-        </w:rPr>
-      </w:pPr>
-      <w:r>
-        <w:rPr>
-          <w:rFonts w:ascii="Times New Roman" w:eastAsia="Times New Roman" w:hAnsi="Times New Roman" w:cs="Times New Roman"/>
-          <w:sz w:val="24"/>
-          <w:szCs w:val="24"/>
-        </w:rPr>
-        <w:t>Software vulnerabilities are discovered and reported at r</w:t>
+      <w:r>
+        <w:rPr>
+          <w:rFonts w:ascii="Times New Roman" w:eastAsia="Times New Roman" w:hAnsi="Times New Roman" w:cs="Times New Roman"/>
+          <w:sz w:val="40"/>
+          <w:szCs w:val="40"/>
+        </w:rPr>
+        <w:t xml:space="preserve"> - 10163250</w:t>
       </w:r>
       <w:bookmarkStart w:id="0" w:name="_GoBack"/>
       <w:bookmarkEnd w:id="0"/>
-      <w:r>
-        <w:rPr>
-          <w:rFonts w:ascii="Times New Roman" w:eastAsia="Times New Roman" w:hAnsi="Times New Roman" w:cs="Times New Roman"/>
-          <w:sz w:val="24"/>
-          <w:szCs w:val="24"/>
-        </w:rPr>
-        <w:t>ates which exceed security and reliability teams’ capacities to address them. To make better use of limited time and resources, vulnerabilities must be prioritized based on the risk they pose to the affected companies. The Common Vulnerability Scoring System (CVSS) was developed to meet this need</w:t>
+    </w:p>
+    <w:p>
+      <w:pPr>
+        <w:jc w:val="both"/>
+      </w:pPr>
+    </w:p>
+    <w:p>
+      <w:pPr>
+        <w:spacing w:after="240"/>
+        <w:jc w:val="both"/>
+      </w:pPr>
+      <w:r>
+        <w:rPr>
+          <w:rFonts w:ascii="Times New Roman" w:eastAsia="Times New Roman" w:hAnsi="Times New Roman" w:cs="Times New Roman"/>
+          <w:b/>
+          <w:sz w:val="24"/>
+          <w:szCs w:val="24"/>
+        </w:rPr>
+        <w:t>Introduction</w:t>
+      </w:r>
+    </w:p>
+    <w:p>
+      <w:pPr>
+        <w:spacing w:after="240"/>
+        <w:jc w:val="both"/>
+        <w:rPr>
+          <w:rFonts w:ascii="Times New Roman" w:eastAsia="Times New Roman" w:hAnsi="Times New Roman" w:cs="Times New Roman"/>
+          <w:sz w:val="24"/>
+          <w:szCs w:val="24"/>
+        </w:rPr>
+      </w:pPr>
+      <w:r>
+        <w:rPr>
+          <w:rFonts w:ascii="Times New Roman" w:eastAsia="Times New Roman" w:hAnsi="Times New Roman" w:cs="Times New Roman"/>
+          <w:sz w:val="24"/>
+          <w:szCs w:val="24"/>
+        </w:rPr>
+        <w:t>Software vulnerabilities are discovered and reported at rates which exceed security and reliability teams’ capacities to address them. To make better use of limited time and resources, vulnerabilities must be prioritized based on the risk they pose to the affected companies. The Common Vulnerability Scoring System (CVSS) was developed to meet this need</w:t>
       </w:r>
       <w:r>
         <w:rPr>
@@ -275,15 +275,7 @@
           <w:sz w:val="24"/>
           <w:szCs w:val="24"/>
         </w:rPr>
-        <w:t>but it does not convey all the information available from the individual metrics values. For this reason, w</w:t>
-      </w:r>
-      <w:r>
-        <w:rPr>
-          <w:rFonts w:ascii="Times New Roman" w:eastAsia="Times New Roman" w:hAnsi="Times New Roman" w:cs="Times New Roman"/>
-          <w:sz w:val="24"/>
-          <w:szCs w:val="24"/>
-        </w:rPr>
-        <w:t xml:space="preserve">henever a database records CVSS base scores for its </w:t>
+        <w:t xml:space="preserve">but it does not convey all the information available from the individual metrics values. For this reason, whenever a database records CVSS base scores for its </w:t>
       </w:r>
       <w:r>
         <w:rPr>
@@ -292,15 +284,7 @@
           <w:szCs w:val="24"/>
         </w:rPr>
         <w:lastRenderedPageBreak/>
-        <w:t>vulnerability entries, the values for these metrics are presented with the score.</w:t>
-      </w:r>
-      <w:r>
-        <w:rPr>
-          <w:rFonts w:ascii="Times New Roman" w:eastAsia="Times New Roman" w:hAnsi="Times New Roman" w:cs="Times New Roman"/>
-          <w:sz w:val="24"/>
-          <w:szCs w:val="24"/>
-        </w:rPr>
-        <w:t xml:space="preserve"> This may be important information for an analysis of the CVSS since its metrics will not always correspond to their intended purposes. For example, whatever the Exploitability sub-score, if the vulnerability offers no or limited capacity to compromise aspects of the system, there will likely be little incentive for an attacker to exploit it.</w:t>
+        <w:t>vulnerability entries, the values for these metrics are presented with the score. This may be important information for an analysis of the CVSS since its metrics will not always correspond to their intended purposes. For example, whatever the Exploitability sub-score, if the vulnerability offers no or limited capacity to compromise aspects of the system, there will likely be little incentive for an attacker to exploit it.</w:t>
       </w:r>
       <w:r>
         <w:rPr>
@@ -324,7 +308,39 @@
           <w:sz w:val="24"/>
           <w:szCs w:val="24"/>
         </w:rPr>
-        <w:t>Despite the information considered and available from the base score, and the efforts made to design it for standardization through the use of mostly quantitative and objective metrics, there are issues which have impeded its widespread acceptance.</w:t>
+        <w:t xml:space="preserve">Despite the information considered and available from the base score, and the efforts made to design it for standardization through the use of mostly quantitative and objective metrics, there are issues which have impeded </w:t>
+      </w:r>
+      <w:r>
+        <w:rPr>
+          <w:rFonts w:ascii="Times New Roman" w:eastAsia="Times New Roman" w:hAnsi="Times New Roman" w:cs="Times New Roman"/>
+          <w:sz w:val="24"/>
+          <w:szCs w:val="24"/>
+        </w:rPr>
+        <w:t xml:space="preserve">the </w:t>
+      </w:r>
+      <w:r>
+        <w:rPr>
+          <w:rFonts w:ascii="Times New Roman" w:eastAsia="Times New Roman" w:hAnsi="Times New Roman" w:cs="Times New Roman"/>
+          <w:sz w:val="24"/>
+          <w:szCs w:val="24"/>
+        </w:rPr>
+        <w:t>widespread acceptance</w:t>
+      </w:r>
+      <w:r>
+        <w:rPr>
+          <w:rFonts w:ascii="Times New Roman" w:eastAsia="Times New Roman" w:hAnsi="Times New Roman" w:cs="Times New Roman"/>
+          <w:sz w:val="24"/>
+          <w:szCs w:val="24"/>
+        </w:rPr>
+        <w:t xml:space="preserve"> of the CVSS</w:t>
+      </w:r>
+      <w:r>
+        <w:rPr>
+          <w:rFonts w:ascii="Times New Roman" w:eastAsia="Times New Roman" w:hAnsi="Times New Roman" w:cs="Times New Roman"/>
+          <w:sz w:val="24"/>
+          <w:szCs w:val="24"/>
+        </w:rPr>
+        <w:t>.</w:t>
       </w:r>
     </w:p>
     <w:p>
@@ -765,15 +781,7 @@
           <w:rFonts w:ascii="Times New Roman" w:hAnsi="Times New Roman" w:cs="Times New Roman"/>
           <w:sz w:val="24"/>
         </w:rPr>
-        <w:t>With each iteration of the base score equation</w:t>
-      </w:r>
-      <w:r>
-        <w:rPr>
-          <w:rFonts w:ascii="Times New Roman" w:hAnsi="Times New Roman" w:cs="Times New Roman"/>
-          <w:sz w:val="24"/>
-          <w:lang w:val="en-US"/>
-        </w:rPr>
-        <w:t xml:space="preserve">’s parameters, the base scores for all vulnerabilities under consideration can be computed immediately. </w:t>
+        <w:t>The base scores for each vulnerability under consideration can be computed with each iteration of the base score equation recasting.</w:t>
       </w:r>
     </w:p>
     <w:p>
@@ -1053,15 +1061,7 @@
           <w:sz w:val="24"/>
           <w:szCs w:val="24"/>
         </w:rPr>
-        <w:t xml:space="preserve">Vulnerabilities were divided into those that were predicted as exploitable by these scoring systems, and those that were not. These predictions were compared to the presence or absence of exploit reports in the Exploit Database </w:t>
-      </w:r>
-      <w:r>
-        <w:rPr>
-          <w:rFonts w:ascii="Times New Roman" w:eastAsia="Times New Roman" w:hAnsi="Times New Roman" w:cs="Times New Roman"/>
-          <w:sz w:val="24"/>
-          <w:szCs w:val="24"/>
-        </w:rPr>
-        <w:t xml:space="preserve">(EDB - </w:t>
+        <w:t xml:space="preserve">Vulnerabilities were divided into those that were predicted as exploitable by these scoring systems, and those that were not. These predictions were compared to the presence or absence of exploit reports in the Exploit Database (EDB - </w:t>
       </w:r>
       <w:hyperlink r:id="rId10" w:history="1">
         <w:r>
@@ -1080,23 +1080,7 @@
           <w:sz w:val="24"/>
           <w:szCs w:val="24"/>
         </w:rPr>
-        <w:t>)</w:t>
-      </w:r>
-      <w:r>
-        <w:rPr>
-          <w:rFonts w:ascii="Times New Roman" w:eastAsia="Times New Roman" w:hAnsi="Times New Roman" w:cs="Times New Roman"/>
-          <w:sz w:val="24"/>
-          <w:szCs w:val="24"/>
-        </w:rPr>
-        <w:t xml:space="preserve"> to generate both scoring systems’ confusion matrices</w:t>
-      </w:r>
-      <w:r>
-        <w:rPr>
-          <w:rFonts w:ascii="Times New Roman" w:eastAsia="Times New Roman" w:hAnsi="Times New Roman" w:cs="Times New Roman"/>
-          <w:sz w:val="24"/>
-          <w:szCs w:val="24"/>
-        </w:rPr>
-        <w:t>.</w:t>
+        <w:t>) to generate both scoring systems’ confusion matrices.</w:t>
       </w:r>
       <w:r>
         <w:rPr>
@@ -1270,16 +1254,7 @@
           <w:sz w:val="24"/>
           <w:szCs w:val="24"/>
         </w:rPr>
-        <w:t>et al</w:t>
-      </w:r>
-      <w:r>
-        <w:rPr>
-          <w:rFonts w:ascii="Times New Roman" w:eastAsia="Times New Roman" w:hAnsi="Times New Roman" w:cs="Times New Roman"/>
-          <w:i/>
-          <w:sz w:val="24"/>
-          <w:szCs w:val="24"/>
-        </w:rPr>
-        <w:t>.</w:t>
+        <w:t>et al.</w:t>
       </w:r>
       <w:r>
         <w:rPr>
@@ -2826,7 +2801,7 @@
 </file>
 
 <file path=word/endnotes.xml><?xml version="1.0" encoding="utf-8"?>
-<w:endnotes xmlns:wpc="http://schemas.microsoft.com/office/word/2010/wordprocessingCanvas" xmlns:cx="http://schemas.microsoft.com/office/drawing/2014/chartex" xmlns:mc="http://schemas.openxmlformats.org/markup-compatibility/2006" xmlns:o="urn:schemas-microsoft-com:office:office" xmlns:r="http://schemas.openxmlformats.org/officeDocument/2006/relationships" xmlns:m="http://schemas.openxmlformats.org/officeDocument/2006/math" xmlns:v="urn:schemas-microsoft-com:vml" xmlns:wp14="http://schemas.microsoft.com/office/word/2010/wordprocessingDrawing" xmlns:wp="http://schemas.openxmlformats.org/drawingml/2006/wordprocessingDrawing" xmlns:w10="urn:schemas-microsoft-com:office:word" xmlns:w="http://schemas.openxmlformats.org/wordprocessingml/2006/main" xmlns:w14="http://schemas.microsoft.com/office/word/2010/wordml" xmlns:w15="http://schemas.microsoft.com/office/word/2012/wordml" xmlns:w16se="http://schemas.microsoft.com/office/word/2015/wordml/symex" xmlns:wpg="http://schemas.microsoft.com/office/word/2010/wordprocessingGroup" xmlns:wpi="http://schemas.microsoft.com/office/word/2010/wordprocessingInk" xmlns:wne="http://schemas.microsoft.com/office/word/2006/wordml" xmlns:wps="http://schemas.microsoft.com/office/word/2010/wordprocessingShape" mc:Ignorable="w14 w15 w16se wp14">
+<w:endnotes xmlns:wpc="http://schemas.microsoft.com/office/word/2010/wordprocessingCanvas" xmlns:mc="http://schemas.openxmlformats.org/markup-compatibility/2006" xmlns:o="urn:schemas-microsoft-com:office:office" xmlns:r="http://schemas.openxmlformats.org/officeDocument/2006/relationships" xmlns:m="http://schemas.openxmlformats.org/officeDocument/2006/math" xmlns:v="urn:schemas-microsoft-com:vml" xmlns:wp14="http://schemas.microsoft.com/office/word/2010/wordprocessingDrawing" xmlns:wp="http://schemas.openxmlformats.org/drawingml/2006/wordprocessingDrawing" xmlns:w10="urn:schemas-microsoft-com:office:word" xmlns:w="http://schemas.openxmlformats.org/wordprocessingml/2006/main" xmlns:w14="http://schemas.microsoft.com/office/word/2010/wordml" xmlns:w15="http://schemas.microsoft.com/office/word/2012/wordml" xmlns:wpg="http://schemas.microsoft.com/office/word/2010/wordprocessingGroup" xmlns:wpi="http://schemas.microsoft.com/office/word/2010/wordprocessingInk" xmlns:wne="http://schemas.microsoft.com/office/word/2006/wordml" xmlns:wps="http://schemas.microsoft.com/office/word/2010/wordprocessingShape" mc:Ignorable="w14 w15 wp14">
   <w:endnote w:type="separator" w:id="-1">
     <w:p>
       <w:pPr>
@@ -2851,7 +2826,7 @@
 </file>
 
 <file path=word/footnotes.xml><?xml version="1.0" encoding="utf-8"?>
-<w:footnotes xmlns:wpc="http://schemas.microsoft.com/office/word/2010/wordprocessingCanvas" xmlns:cx="http://schemas.microsoft.com/office/drawing/2014/chartex" xmlns:mc="http://schemas.openxmlformats.org/markup-compatibility/2006" xmlns:o="urn:schemas-microsoft-com:office:office" xmlns:r="http://schemas.openxmlformats.org/officeDocument/2006/relationships" xmlns:m="http://schemas.openxmlformats.org/officeDocument/2006/math" xmlns:v="urn:schemas-microsoft-com:vml" xmlns:wp14="http://schemas.microsoft.com/office/word/2010/wordprocessingDrawing" xmlns:wp="http://schemas.openxmlformats.org/drawingml/2006/wordprocessingDrawing" xmlns:w10="urn:schemas-microsoft-com:office:word" xmlns:w="http://schemas.openxmlformats.org/wordprocessingml/2006/main" xmlns:w14="http://schemas.microsoft.com/office/word/2010/wordml" xmlns:w15="http://schemas.microsoft.com/office/word/2012/wordml" xmlns:w16se="http://schemas.microsoft.com/office/word/2015/wordml/symex" xmlns:wpg="http://schemas.microsoft.com/office/word/2010/wordprocessingGroup" xmlns:wpi="http://schemas.microsoft.com/office/word/2010/wordprocessingInk" xmlns:wne="http://schemas.microsoft.com/office/word/2006/wordml" xmlns:wps="http://schemas.microsoft.com/office/word/2010/wordprocessingShape" mc:Ignorable="w14 w15 w16se wp14">
+<w:footnotes xmlns:wpc="http://schemas.microsoft.com/office/word/2010/wordprocessingCanvas" xmlns:mc="http://schemas.openxmlformats.org/markup-compatibility/2006" xmlns:o="urn:schemas-microsoft-com:office:office" xmlns:r="http://schemas.openxmlformats.org/officeDocument/2006/relationships" xmlns:m="http://schemas.openxmlformats.org/officeDocument/2006/math" xmlns:v="urn:schemas-microsoft-com:vml" xmlns:wp14="http://schemas.microsoft.com/office/word/2010/wordprocessingDrawing" xmlns:wp="http://schemas.openxmlformats.org/drawingml/2006/wordprocessingDrawing" xmlns:w10="urn:schemas-microsoft-com:office:word" xmlns:w="http://schemas.openxmlformats.org/wordprocessingml/2006/main" xmlns:w14="http://schemas.microsoft.com/office/word/2010/wordml" xmlns:w15="http://schemas.microsoft.com/office/word/2012/wordml" xmlns:wpg="http://schemas.microsoft.com/office/word/2010/wordprocessingGroup" xmlns:wpi="http://schemas.microsoft.com/office/word/2010/wordprocessingInk" xmlns:wne="http://schemas.microsoft.com/office/word/2006/wordml" xmlns:wps="http://schemas.microsoft.com/office/word/2010/wordprocessingShape" mc:Ignorable="w14 w15 wp14">
   <w:footnote w:type="separator" w:id="-1">
     <w:p>
       <w:pPr>
@@ -2876,7 +2851,7 @@
 </file>
 
 <file path=word/header1.xml><?xml version="1.0" encoding="utf-8"?>
-<w:hdr xmlns:wpc="http://schemas.microsoft.com/office/word/2010/wordprocessingCanvas" xmlns:cx="http://schemas.microsoft.com/office/drawing/2014/chartex" xmlns:mc="http://schemas.openxmlformats.org/markup-compatibility/2006" xmlns:o="urn:schemas-microsoft-com:office:office" xmlns:r="http://schemas.openxmlformats.org/officeDocument/2006/relationships" xmlns:m="http://schemas.openxmlformats.org/officeDocument/2006/math" xmlns:v="urn:schemas-microsoft-com:vml" xmlns:wp14="http://schemas.microsoft.com/office/word/2010/wordprocessingDrawing" xmlns:wp="http://schemas.openxmlformats.org/drawingml/2006/wordprocessingDrawing" xmlns:w10="urn:schemas-microsoft-com:office:word" xmlns:w="http://schemas.openxmlformats.org/wordprocessingml/2006/main" xmlns:w14="http://schemas.microsoft.com/office/word/2010/wordml" xmlns:w15="http://schemas.microsoft.com/office/word/2012/wordml" xmlns:w16se="http://schemas.microsoft.com/office/word/2015/wordml/symex" xmlns:wpg="http://schemas.microsoft.com/office/word/2010/wordprocessingGroup" xmlns:wpi="http://schemas.microsoft.com/office/word/2010/wordprocessingInk" xmlns:wne="http://schemas.microsoft.com/office/word/2006/wordml" xmlns:wps="http://schemas.microsoft.com/office/word/2010/wordprocessingShape" mc:Ignorable="w14 w15 w16se wp14">
+<w:hdr xmlns:wpc="http://schemas.microsoft.com/office/word/2010/wordprocessingCanvas" xmlns:mc="http://schemas.openxmlformats.org/markup-compatibility/2006" xmlns:o="urn:schemas-microsoft-com:office:office" xmlns:r="http://schemas.openxmlformats.org/officeDocument/2006/relationships" xmlns:m="http://schemas.openxmlformats.org/officeDocument/2006/math" xmlns:v="urn:schemas-microsoft-com:vml" xmlns:wp14="http://schemas.microsoft.com/office/word/2010/wordprocessingDrawing" xmlns:wp="http://schemas.openxmlformats.org/drawingml/2006/wordprocessingDrawing" xmlns:w10="urn:schemas-microsoft-com:office:word" xmlns:w="http://schemas.openxmlformats.org/wordprocessingml/2006/main" xmlns:w14="http://schemas.microsoft.com/office/word/2010/wordml" xmlns:w15="http://schemas.microsoft.com/office/word/2012/wordml" xmlns:wpg="http://schemas.microsoft.com/office/word/2010/wordprocessingGroup" xmlns:wpi="http://schemas.microsoft.com/office/word/2010/wordprocessingInk" xmlns:wne="http://schemas.microsoft.com/office/word/2006/wordml" xmlns:wps="http://schemas.microsoft.com/office/word/2010/wordprocessingShape" mc:Ignorable="w14 w15 wp14">
   <w:sdt>
     <w:sdtPr>
       <w:id w:val="-469283494"/>
@@ -2909,7 +2884,7 @@
           <w:rPr>
             <w:noProof/>
           </w:rPr>
-          <w:t>1</w:t>
+          <w:t>3</w:t>
         </w:r>
         <w:r>
           <w:rPr>
@@ -2929,7 +2904,7 @@
 </file>
 
 <file path=word/numbering.xml><?xml version="1.0" encoding="utf-8"?>
-<w:numbering xmlns:wpc="http://schemas.microsoft.com/office/word/2010/wordprocessingCanvas" xmlns:cx="http://schemas.microsoft.com/office/drawing/2014/chartex" xmlns:mc="http://schemas.openxmlformats.org/markup-compatibility/2006" xmlns:o="urn:schemas-microsoft-com:office:office" xmlns:r="http://schemas.openxmlformats.org/officeDocument/2006/relationships" xmlns:m="http://schemas.openxmlformats.org/officeDocument/2006/math" xmlns:v="urn:schemas-microsoft-com:vml" xmlns:wp14="http://schemas.microsoft.com/office/word/2010/wordprocessingDrawing" xmlns:wp="http://schemas.openxmlformats.org/drawingml/2006/wordprocessingDrawing" xmlns:w10="urn:schemas-microsoft-com:office:word" xmlns:w="http://schemas.openxmlformats.org/wordprocessingml/2006/main" xmlns:w14="http://schemas.microsoft.com/office/word/2010/wordml" xmlns:w15="http://schemas.microsoft.com/office/word/2012/wordml" xmlns:w16se="http://schemas.microsoft.com/office/word/2015/wordml/symex" xmlns:wpg="http://schemas.microsoft.com/office/word/2010/wordprocessingGroup" xmlns:wpi="http://schemas.microsoft.com/office/word/2010/wordprocessingInk" xmlns:wne="http://schemas.microsoft.com/office/word/2006/wordml" xmlns:wps="http://schemas.microsoft.com/office/word/2010/wordprocessingShape" mc:Ignorable="w14 w15 w16se wp14">
+<w:numbering xmlns:wpc="http://schemas.microsoft.com/office/word/2010/wordprocessingCanvas" xmlns:mc="http://schemas.openxmlformats.org/markup-compatibility/2006" xmlns:o="urn:schemas-microsoft-com:office:office" xmlns:r="http://schemas.openxmlformats.org/officeDocument/2006/relationships" xmlns:m="http://schemas.openxmlformats.org/officeDocument/2006/math" xmlns:v="urn:schemas-microsoft-com:vml" xmlns:wp14="http://schemas.microsoft.com/office/word/2010/wordprocessingDrawing" xmlns:wp="http://schemas.openxmlformats.org/drawingml/2006/wordprocessingDrawing" xmlns:w10="urn:schemas-microsoft-com:office:word" xmlns:w="http://schemas.openxmlformats.org/wordprocessingml/2006/main" xmlns:w14="http://schemas.microsoft.com/office/word/2010/wordml" xmlns:w15="http://schemas.microsoft.com/office/word/2012/wordml" xmlns:wpg="http://schemas.microsoft.com/office/word/2010/wordprocessingGroup" xmlns:wpi="http://schemas.microsoft.com/office/word/2010/wordprocessingInk" xmlns:wne="http://schemas.microsoft.com/office/word/2006/wordml" xmlns:wps="http://schemas.microsoft.com/office/word/2010/wordprocessingShape" mc:Ignorable="w14 w15 wp14">
   <w:abstractNum w:abstractNumId="0" w15:restartNumberingAfterBreak="0">
     <w:nsid w:val="1DF27FF6"/>
     <w:multiLevelType w:val="hybridMultilevel"/>
@@ -3026,7 +3001,7 @@
 </file>
 
 <file path=word/styles.xml><?xml version="1.0" encoding="utf-8"?>
-<w:styles xmlns:mc="http://schemas.openxmlformats.org/markup-compatibility/2006" xmlns:r="http://schemas.openxmlformats.org/officeDocument/2006/relationships" xmlns:w="http://schemas.openxmlformats.org/wordprocessingml/2006/main" xmlns:w14="http://schemas.microsoft.com/office/word/2010/wordml" xmlns:w15="http://schemas.microsoft.com/office/word/2012/wordml" xmlns:w16se="http://schemas.microsoft.com/office/word/2015/wordml/symex" mc:Ignorable="w14 w15 w16se">
+<w:styles xmlns:mc="http://schemas.openxmlformats.org/markup-compatibility/2006" xmlns:r="http://schemas.openxmlformats.org/officeDocument/2006/relationships" xmlns:w="http://schemas.openxmlformats.org/wordprocessingml/2006/main" xmlns:w14="http://schemas.microsoft.com/office/word/2010/wordml" xmlns:w15="http://schemas.microsoft.com/office/word/2012/wordml" mc:Ignorable="w14 w15">
   <w:docDefaults>
     <w:rPrDefault>
       <w:rPr>

</xml_diff>

<commit_message>
CISC 848 Presentation - Finished rest of slides, still polish
</commit_message>
<xml_diff>
--- a/CISC848/ProposalReport/CISC848ProjectProposal.docx
+++ b/CISC848/ProposalReport/CISC848ProjectProposal.docx
@@ -86,8 +86,6 @@
         </w:rPr>
         <w:t xml:space="preserve"> - 10163250</w:t>
       </w:r>
-      <w:bookmarkStart w:id="0" w:name="_GoBack"/>
-      <w:bookmarkEnd w:id="0"/>
     </w:p>
     <w:p>
       <w:pPr>
@@ -1088,7 +1086,23 @@
           <w:sz w:val="24"/>
           <w:szCs w:val="24"/>
         </w:rPr>
-        <w:t xml:space="preserve"> Sensitivity and precision metrics can be calculated from confusion matrices, and provide indications of how effectively a system is predicting exploitation. We may likewise calculate sensitivity or precision as variables to optimize in our base score equation recasting.</w:t>
+        <w:t xml:space="preserve"> Sensitivity and precision metrics can be calculated from confusion matrices, and provide indications of how effectively a system is predicting exploitation.</w:t>
+      </w:r>
+      <w:r>
+        <w:rPr>
+          <w:rFonts w:ascii="Times New Roman" w:eastAsia="Times New Roman" w:hAnsi="Times New Roman" w:cs="Times New Roman"/>
+          <w:sz w:val="24"/>
+          <w:szCs w:val="24"/>
+        </w:rPr>
+        <w:t xml:space="preserve"> Confusion matrix results can then be used to calculate</w:t>
+      </w:r>
+      <w:r>
+        <w:rPr>
+          <w:rFonts w:ascii="Times New Roman" w:eastAsia="Times New Roman" w:hAnsi="Times New Roman" w:cs="Times New Roman"/>
+          <w:sz w:val="24"/>
+          <w:szCs w:val="24"/>
+        </w:rPr>
+        <w:t xml:space="preserve"> sensitivity or precision as variables to optimize in our base score equation recasting.</w:t>
       </w:r>
     </w:p>
     <w:p>
@@ -1785,7 +1799,15 @@
           <w:sz w:val="24"/>
           <w:szCs w:val="24"/>
         </w:rPr>
-        <w:t xml:space="preserve">predicition using vulnerabilities description” Journal of Intelligent &amp; Fuzzy Systems. </w:t>
+        <w:t>prediction</w:t>
+      </w:r>
+      <w:r>
+        <w:rPr>
+          <w:rFonts w:ascii="Times New Roman" w:eastAsia="Times New Roman" w:hAnsi="Times New Roman" w:cs="Times New Roman"/>
+          <w:sz w:val="24"/>
+          <w:szCs w:val="24"/>
+        </w:rPr>
+        <w:t xml:space="preserve"> using vulnerabilities description” Journal of Intelligent &amp; Fuzzy Systems. </w:t>
       </w:r>
       <w:r>
         <w:rPr>
@@ -1803,6 +1825,8 @@
         </w:rPr>
         <w:t>2016; 30:89-96.</w:t>
       </w:r>
+      <w:bookmarkStart w:id="0" w:name="_GoBack"/>
+      <w:bookmarkEnd w:id="0"/>
     </w:p>
     <w:p>
       <w:pPr>
@@ -2884,7 +2908,7 @@
           <w:rPr>
             <w:noProof/>
           </w:rPr>
-          <w:t>3</w:t>
+          <w:t>1</w:t>
         </w:r>
         <w:r>
           <w:rPr>

</xml_diff>